<commit_message>
Se agrega la presentacion sobre justificacion del proyecto
</commit_message>
<xml_diff>
--- a/Logistica/FDE 049 Compromiso Academico Seminario 1.docx
+++ b/Logistica/FDE 049 Compromiso Academico Seminario 1.docx
@@ -75,8 +75,6 @@
               </w:rPr>
               <w:t>Pedro Atencio Ortiz</w:t>
             </w:r>
-            <w:bookmarkStart w:id="0" w:name="_GoBack"/>
-            <w:bookmarkEnd w:id="0"/>
           </w:p>
         </w:tc>
       </w:tr>
@@ -670,6 +668,7 @@
           </w:tcPr>
           <w:p>
             <w:pPr>
+              <w:jc w:val="both"/>
               <w:rPr>
                 <w:rFonts w:ascii="Times New Roman" w:hAnsi="Times New Roman" w:cs="Times New Roman"/>
                 <w:sz w:val="22"/>
@@ -852,7 +851,17 @@
                 <w:sz w:val="22"/>
                 <w:szCs w:val="22"/>
               </w:rPr>
-              <w:t xml:space="preserve">lanteamiento del problema específico en las áreas de seguridad informática </w:t>
+              <w:t>lanteamiento del problema espe</w:t>
+            </w:r>
+            <w:bookmarkStart w:id="0" w:name="_GoBack"/>
+            <w:bookmarkEnd w:id="0"/>
+            <w:r>
+              <w:rPr>
+                <w:rFonts w:ascii="Times New Roman" w:hAnsi="Times New Roman" w:cs="Times New Roman"/>
+                <w:sz w:val="22"/>
+                <w:szCs w:val="22"/>
+              </w:rPr>
+              <w:t xml:space="preserve">cífico en las áreas de seguridad informática </w:t>
             </w:r>
           </w:p>
         </w:tc>
@@ -2664,17 +2673,33 @@
       </w:rPr>
       <w:t xml:space="preserve"> de </w:t>
     </w:r>
-    <w:fldSimple w:instr=" NUMPAGES   \* MERGEFORMAT ">
-      <w:r>
-        <w:rPr>
-          <w:rFonts w:asciiTheme="minorHAnsi" w:hAnsiTheme="minorHAnsi"/>
-          <w:noProof/>
-          <w:sz w:val="22"/>
-          <w:szCs w:val="22"/>
-        </w:rPr>
-        <w:t>2</w:t>
-      </w:r>
-    </w:fldSimple>
+    <w:r>
+      <w:fldChar w:fldCharType="begin"/>
+    </w:r>
+    <w:r>
+      <w:instrText xml:space="preserve"> NUMPAGES   \* MERGEFORMAT </w:instrText>
+    </w:r>
+    <w:r>
+      <w:fldChar w:fldCharType="separate"/>
+    </w:r>
+    <w:r>
+      <w:rPr>
+        <w:rFonts w:asciiTheme="minorHAnsi" w:hAnsiTheme="minorHAnsi"/>
+        <w:noProof/>
+        <w:sz w:val="22"/>
+        <w:szCs w:val="22"/>
+      </w:rPr>
+      <w:t>2</w:t>
+    </w:r>
+    <w:r>
+      <w:rPr>
+        <w:rFonts w:asciiTheme="minorHAnsi" w:hAnsiTheme="minorHAnsi"/>
+        <w:noProof/>
+        <w:sz w:val="22"/>
+        <w:szCs w:val="22"/>
+      </w:rPr>
+      <w:fldChar w:fldCharType="end"/>
+    </w:r>
   </w:p>
 </w:ftr>
 </file>
@@ -3319,7 +3344,7 @@
     </w:rPrDefault>
     <w:pPrDefault/>
   </w:docDefaults>
-  <w:latentStyles w:defLockedState="0" w:defUIPriority="0" w:defSemiHidden="0" w:defUnhideWhenUsed="0" w:defQFormat="0" w:count="376">
+  <w:latentStyles w:defLockedState="0" w:defUIPriority="0" w:defSemiHidden="0" w:defUnhideWhenUsed="0" w:defQFormat="0" w:count="377">
     <w:lsdException w:name="Normal" w:qFormat="1"/>
     <w:lsdException w:name="heading 1" w:qFormat="1"/>
     <w:lsdException w:name="heading 2" w:semiHidden="1" w:unhideWhenUsed="1" w:qFormat="1"/>
@@ -3461,10 +3486,11 @@
     <w:lsdException w:name="Table Contemporary" w:semiHidden="1" w:unhideWhenUsed="1"/>
     <w:lsdException w:name="Table Elegant" w:semiHidden="1" w:unhideWhenUsed="1"/>
     <w:lsdException w:name="Table Professional" w:semiHidden="1" w:unhideWhenUsed="1"/>
+    <w:lsdException w:name="Table Subtle 1" w:semiHidden="1" w:unhideWhenUsed="1"/>
     <w:lsdException w:name="Table Subtle 2" w:semiHidden="1" w:unhideWhenUsed="1"/>
     <w:lsdException w:name="Table Web 1" w:semiHidden="1" w:unhideWhenUsed="1"/>
+    <w:lsdException w:name="Table Web 2" w:semiHidden="1" w:unhideWhenUsed="1"/>
     <w:lsdException w:name="Balloon Text" w:semiHidden="1" w:unhideWhenUsed="1"/>
-    <w:lsdException w:name="Table Theme" w:semiHidden="1" w:unhideWhenUsed="1"/>
     <w:lsdException w:name="Placeholder Text" w:semiHidden="1" w:uiPriority="99"/>
     <w:lsdException w:name="No Spacing" w:uiPriority="1" w:qFormat="1"/>
     <w:lsdException w:name="Light Shading" w:uiPriority="60"/>
@@ -3685,6 +3711,7 @@
     <w:lsdException w:name="Hashtag" w:semiHidden="1" w:uiPriority="99" w:unhideWhenUsed="1"/>
     <w:lsdException w:name="Unresolved Mention" w:semiHidden="1" w:uiPriority="99" w:unhideWhenUsed="1"/>
     <w:lsdException w:name="Smart Link" w:semiHidden="1" w:uiPriority="99" w:unhideWhenUsed="1"/>
+    <w:lsdException w:name="Smart Link Error" w:semiHidden="1" w:uiPriority="99" w:unhideWhenUsed="1"/>
   </w:latentStyles>
   <w:style w:type="paragraph" w:default="1" w:styleId="Normal">
     <w:name w:val="Normal"/>
@@ -4145,7 +4172,7 @@
 </file>
 
 <file path=customXml/itemProps1.xml><?xml version="1.0" encoding="utf-8"?>
-<ds:datastoreItem xmlns:ds="http://schemas.openxmlformats.org/officeDocument/2006/customXml" ds:itemID="{3F996D61-D755-1746-98E9-21E520CF2079}">
+<ds:datastoreItem xmlns:ds="http://schemas.openxmlformats.org/officeDocument/2006/customXml" ds:itemID="{9127E812-00FB-B340-B9D5-A2C40CA5CF65}">
   <ds:schemaRefs>
     <ds:schemaRef ds:uri="http://schemas.openxmlformats.org/officeDocument/2006/bibliography"/>
   </ds:schemaRefs>

</xml_diff>